<commit_message>
read book and record
</commit_message>
<xml_diff>
--- a/Record/开发过程中问题记录.docx
+++ b/Record/开发过程中问题记录.docx
@@ -1315,7 +1315,10 @@
     <w:p>
       <w:pPr>
         <w:rPr>
-          <w:rFonts w:hint="eastAsia"/>
+          <w:rFonts w:ascii="Verdana" w:hAnsi="Verdana"/>
+          <w:color w:val="333333"/>
+          <w:szCs w:val="21"/>
+          <w:shd w:val="clear" w:color="auto" w:fill="FFFFFF"/>
         </w:rPr>
       </w:pPr>
       <w:r>
@@ -1338,9 +1341,142 @@
       </w:r>
     </w:p>
     <w:p>
+      <w:pPr>
+        <w:rPr>
+          <w:rFonts w:ascii="Verdana" w:hAnsi="Verdana" w:hint="eastAsia"/>
+          <w:color w:val="333333"/>
+          <w:szCs w:val="21"/>
+          <w:shd w:val="clear" w:color="auto" w:fill="FFFFFF"/>
+        </w:rPr>
+      </w:pPr>
+      <w:r>
+        <w:rPr>
+          <w:rFonts w:ascii="Verdana" w:hAnsi="Verdana"/>
+          <w:color w:val="333333"/>
+          <w:szCs w:val="21"/>
+          <w:shd w:val="clear" w:color="auto" w:fill="FFFFFF"/>
+        </w:rPr>
+        <w:t>9</w:t>
+      </w:r>
+      <w:r>
+        <w:rPr>
+          <w:rFonts w:ascii="Verdana" w:hAnsi="Verdana" w:hint="eastAsia"/>
+          <w:color w:val="333333"/>
+          <w:szCs w:val="21"/>
+          <w:shd w:val="clear" w:color="auto" w:fill="FFFFFF"/>
+        </w:rPr>
+        <w:t>、</w:t>
+      </w:r>
+      <w:r>
+        <w:rPr>
+          <w:rFonts w:ascii="Verdana" w:hAnsi="Verdana" w:hint="eastAsia"/>
+          <w:color w:val="333333"/>
+          <w:szCs w:val="21"/>
+          <w:shd w:val="clear" w:color="auto" w:fill="FFFFFF"/>
+        </w:rPr>
+        <w:t>git</w:t>
+      </w:r>
+      <w:r>
+        <w:rPr>
+          <w:rFonts w:ascii="Verdana" w:hAnsi="Verdana" w:hint="eastAsia"/>
+          <w:color w:val="333333"/>
+          <w:szCs w:val="21"/>
+          <w:shd w:val="clear" w:color="auto" w:fill="FFFFFF"/>
+        </w:rPr>
+        <w:t>中</w:t>
+      </w:r>
+      <w:r>
+        <w:rPr>
+          <w:rFonts w:ascii="Verdana" w:hAnsi="Verdana" w:hint="eastAsia"/>
+          <w:color w:val="333333"/>
+          <w:szCs w:val="21"/>
+          <w:shd w:val="clear" w:color="auto" w:fill="FFFFFF"/>
+        </w:rPr>
+        <w:t>deleted</w:t>
+      </w:r>
+      <w:r>
+        <w:rPr>
+          <w:rFonts w:ascii="Verdana" w:hAnsi="Verdana" w:hint="eastAsia"/>
+          <w:color w:val="333333"/>
+          <w:szCs w:val="21"/>
+          <w:shd w:val="clear" w:color="auto" w:fill="FFFFFF"/>
+        </w:rPr>
+        <w:t>文件如何处理：</w:t>
+      </w:r>
+    </w:p>
+    <w:p>
+      <w:pPr>
+        <w:ind w:firstLineChars="200" w:firstLine="420"/>
+        <w:rPr>
+          <w:rFonts w:ascii="Verdana" w:hAnsi="Verdana"/>
+          <w:color w:val="333333"/>
+          <w:szCs w:val="21"/>
+          <w:shd w:val="clear" w:color="auto" w:fill="FFFFFF"/>
+        </w:rPr>
+      </w:pPr>
+      <w:r>
+        <w:rPr>
+          <w:rFonts w:ascii="Verdana" w:hAnsi="Verdana" w:hint="eastAsia"/>
+          <w:color w:val="333333"/>
+          <w:szCs w:val="21"/>
+          <w:shd w:val="clear" w:color="auto" w:fill="FFFFFF"/>
+        </w:rPr>
+        <w:t xml:space="preserve">git commit -a -m "string" </w:t>
+      </w:r>
+      <w:r>
+        <w:rPr>
+          <w:rFonts w:ascii="Verdana" w:hAnsi="Verdana" w:hint="eastAsia"/>
+          <w:color w:val="333333"/>
+          <w:szCs w:val="21"/>
+          <w:shd w:val="clear" w:color="auto" w:fill="FFFFFF"/>
+        </w:rPr>
+        <w:t>自动会处理</w:t>
+      </w:r>
+    </w:p>
+    <w:p>
+      <w:pPr>
+        <w:ind w:firstLineChars="200" w:firstLine="420"/>
+        <w:rPr>
+          <w:rFonts w:ascii="Verdana" w:hAnsi="Verdana"/>
+          <w:color w:val="333333"/>
+          <w:szCs w:val="21"/>
+          <w:shd w:val="clear" w:color="auto" w:fill="FFFFFF"/>
+        </w:rPr>
+      </w:pPr>
+    </w:p>
+    <w:p>
+      <w:pPr>
+        <w:ind w:firstLineChars="200" w:firstLine="420"/>
+        <w:rPr>
+          <w:rFonts w:ascii="Verdana" w:hAnsi="Verdana"/>
+          <w:color w:val="333333"/>
+          <w:szCs w:val="21"/>
+          <w:shd w:val="clear" w:color="auto" w:fill="FFFFFF"/>
+        </w:rPr>
+      </w:pPr>
+    </w:p>
+    <w:p>
+      <w:pPr>
+        <w:ind w:firstLineChars="200" w:firstLine="420"/>
+        <w:rPr>
+          <w:rFonts w:ascii="Verdana" w:hAnsi="Verdana"/>
+          <w:color w:val="333333"/>
+          <w:szCs w:val="21"/>
+          <w:shd w:val="clear" w:color="auto" w:fill="FFFFFF"/>
+        </w:rPr>
+      </w:pPr>
+    </w:p>
+    <w:p>
+      <w:pPr>
+        <w:ind w:firstLineChars="200" w:firstLine="420"/>
+        <w:rPr>
+          <w:rFonts w:hint="eastAsia"/>
+        </w:rPr>
+      </w:pPr>
       <w:bookmarkStart w:id="0" w:name="_GoBack"/>
       <w:bookmarkEnd w:id="0"/>
     </w:p>
+    <w:p/>
     <w:sectPr>
       <w:pgSz w:w="11906" w:h="16838"/>
       <w:pgMar w:top="1440" w:right="1800" w:bottom="1440" w:left="1800" w:header="851" w:footer="992" w:gutter="0"/>

</xml_diff>